<commit_message>
khaleel_cv.pdf single page projects updated
</commit_message>
<xml_diff>
--- a/assets/resume/Single Page/Data Engineer/Khaleel_Resume.docx
+++ b/assets/resume/Single Page/Data Engineer/Khaleel_Resume.docx
@@ -18,7 +18,7 @@
           <w:lang w:val="de-DE"/>
         </w:rPr>
         <w:drawing>
-          <wp:anchor distT="0" distB="0" distL="114300" distR="114300" simplePos="0" relativeHeight="251649024" behindDoc="0" locked="0" layoutInCell="1" allowOverlap="1" wp14:anchorId="3723B48F" wp14:editId="23191C05">
+          <wp:anchor distT="0" distB="0" distL="114300" distR="114300" simplePos="0" relativeHeight="251650048" behindDoc="0" locked="0" layoutInCell="1" allowOverlap="1" wp14:anchorId="3723B48F" wp14:editId="23191C05">
             <wp:simplePos x="0" y="0"/>
             <wp:positionH relativeFrom="column">
               <wp:posOffset>4216400</wp:posOffset>
@@ -2044,10 +2044,10 @@
         <w:t>:</w:t>
       </w:r>
       <w:r>
-        <w:t xml:space="preserve"> Python, Apache Airflow, AWS, MSSQL, Linux, Shell Scripting, Internal VPS, </w:t>
-      </w:r>
-      <w:r>
-        <w:t>CI/CD</w:t>
+        <w:t xml:space="preserve"> </w:t>
+      </w:r>
+      <w:r>
+        <w:t>Python, Apache Airflow (Workflow Orchestration / CI/CD), AWS, MSSQL, Linux, Bash, On-prem VPS</w:t>
       </w:r>
     </w:p>
     <w:p>
@@ -2280,10 +2280,10 @@
         <w:t>Stack:</w:t>
       </w:r>
       <w:r>
-        <w:t xml:space="preserve"> Python, Apache Airflow, AWS, MSSQL, Linux, Shell Scripting, Internal VPS, </w:t>
-      </w:r>
-      <w:r>
-        <w:t>CI/CD</w:t>
+        <w:t xml:space="preserve"> </w:t>
+      </w:r>
+      <w:r>
+        <w:t>Python, Custom Distributed Processing (VMware-based VPS Cluster), MSSQL, Pandas, NumPy</w:t>
       </w:r>
     </w:p>
     <w:p>
@@ -2523,10 +2523,10 @@
         <w:t>Stack:</w:t>
       </w:r>
       <w:r>
-        <w:t xml:space="preserve"> Python, Apache Airflow, AWS, MSSQL, Linux, Shell Scripting, Internal VPS, </w:t>
-      </w:r>
-      <w:r>
-        <w:t>CI/CD</w:t>
+        <w:t xml:space="preserve"> </w:t>
+      </w:r>
+      <w:r>
+        <w:t>Python, pymssql, Custom Distributed Processing, Multiprocessing, XQuery</w:t>
       </w:r>
     </w:p>
     <w:p>
@@ -2623,7 +2623,7 @@
           <w:position w:val="2"/>
         </w:rPr>
         <w:drawing>
-          <wp:anchor distT="0" distB="0" distL="114300" distR="114300" simplePos="0" relativeHeight="251657216" behindDoc="0" locked="0" layoutInCell="1" allowOverlap="1" wp14:anchorId="360F21D1" wp14:editId="16BC5D8F">
+          <wp:anchor distT="0" distB="0" distL="114300" distR="114300" simplePos="0" relativeHeight="251658240" behindDoc="0" locked="0" layoutInCell="1" allowOverlap="1" wp14:anchorId="360F21D1" wp14:editId="16BC5D8F">
             <wp:simplePos x="0" y="0"/>
             <wp:positionH relativeFrom="column">
               <wp:posOffset>2459990</wp:posOffset>
@@ -2688,7 +2688,7 @@
           <w:position w:val="2"/>
         </w:rPr>
         <w:drawing>
-          <wp:anchor distT="0" distB="0" distL="114300" distR="114300" simplePos="0" relativeHeight="251631616" behindDoc="1" locked="0" layoutInCell="1" allowOverlap="1" wp14:anchorId="5DCF7A21" wp14:editId="2EEBB204">
+          <wp:anchor distT="0" distB="0" distL="114300" distR="114300" simplePos="0" relativeHeight="251632640" behindDoc="1" locked="0" layoutInCell="1" allowOverlap="1" wp14:anchorId="5DCF7A21" wp14:editId="2EEBB204">
             <wp:simplePos x="0" y="0"/>
             <wp:positionH relativeFrom="column">
               <wp:posOffset>1982007</wp:posOffset>
@@ -2776,7 +2776,7 @@
           <w:position w:val="2"/>
         </w:rPr>
         <w:drawing>
-          <wp:anchor distT="0" distB="0" distL="114300" distR="114300" simplePos="0" relativeHeight="251659264" behindDoc="0" locked="0" layoutInCell="1" allowOverlap="1" wp14:anchorId="1260A082" wp14:editId="154D129F">
+          <wp:anchor distT="0" distB="0" distL="114300" distR="114300" simplePos="0" relativeHeight="251660288" behindDoc="0" locked="0" layoutInCell="1" allowOverlap="1" wp14:anchorId="1260A082" wp14:editId="154D129F">
             <wp:simplePos x="0" y="0"/>
             <wp:positionH relativeFrom="column">
               <wp:posOffset>1337772</wp:posOffset>
@@ -2893,7 +2893,7 @@
           <w:position w:val="2"/>
         </w:rPr>
         <w:drawing>
-          <wp:anchor distT="0" distB="0" distL="114300" distR="114300" simplePos="0" relativeHeight="251651072" behindDoc="0" locked="0" layoutInCell="1" allowOverlap="1" wp14:anchorId="2BFA4D13" wp14:editId="1554BA1F">
+          <wp:anchor distT="0" distB="0" distL="114300" distR="114300" simplePos="0" relativeHeight="251652096" behindDoc="0" locked="0" layoutInCell="1" allowOverlap="1" wp14:anchorId="2BFA4D13" wp14:editId="1554BA1F">
             <wp:simplePos x="0" y="0"/>
             <wp:positionH relativeFrom="column">
               <wp:posOffset>1774190</wp:posOffset>

</xml_diff>